<commit_message>
Update to Booch Design
</commit_message>
<xml_diff>
--- a/Software Requirements/SYS001-System Requirements.docx
+++ b/Software Requirements/SYS001-System Requirements.docx
@@ -10,7 +10,6 @@
           <w:docPartUnique/>
         </w:docPartObj>
       </w:sdtPr>
-      <w:sdtEndPr/>
       <w:sdtContent>
         <w:p/>
         <w:tbl>
@@ -45,7 +44,6 @@
                 <w:dataBinding w:prefixMappings="xmlns:ns0='http://schemas.openxmlformats.org/officeDocument/2006/extended-properties'" w:xpath="/ns0:Properties[1]/ns0:Company[1]" w:storeItemID="{6668398D-A668-4E3E-A5EB-62B293D839F1}"/>
                 <w:text/>
               </w:sdtPr>
-              <w:sdtEndPr/>
               <w:sdtContent>
                 <w:tc>
                   <w:tcPr>
@@ -100,7 +98,6 @@
                   <w:dataBinding w:prefixMappings="xmlns:ns0='http://schemas.openxmlformats.org/package/2006/metadata/core-properties' xmlns:ns1='http://purl.org/dc/elements/1.1/'" w:xpath="/ns0:coreProperties[1]/ns1:title[1]" w:storeItemID="{6C3C8BC8-F283-45AE-878A-BAB7291924A1}"/>
                   <w:text/>
                 </w:sdtPr>
-                <w:sdtEndPr/>
                 <w:sdtContent>
                   <w:p>
                     <w:pPr>
@@ -143,7 +140,6 @@
                 <w:dataBinding w:prefixMappings="xmlns:ns0='http://schemas.openxmlformats.org/package/2006/metadata/core-properties' xmlns:ns1='http://purl.org/dc/elements/1.1/'" w:xpath="/ns0:coreProperties[1]/ns1:subject[1]" w:storeItemID="{6C3C8BC8-F283-45AE-878A-BAB7291924A1}"/>
                 <w:text/>
               </w:sdtPr>
-              <w:sdtEndPr/>
               <w:sdtContent>
                 <w:tc>
                   <w:tcPr>
@@ -169,25 +165,7 @@
                         <w:sz w:val="24"/>
                         <w:szCs w:val="24"/>
                       </w:rPr>
-                      <w:t xml:space="preserve">Contains Information about </w:t>
-                    </w:r>
-                    <w:proofErr w:type="gramStart"/>
-                    <w:r>
-                      <w:rPr>
-                        <w:color w:val="2E74B5" w:themeColor="accent1" w:themeShade="BF"/>
-                        <w:sz w:val="24"/>
-                        <w:szCs w:val="24"/>
-                      </w:rPr>
-                      <w:t>high level</w:t>
-                    </w:r>
-                    <w:proofErr w:type="gramEnd"/>
-                    <w:r>
-                      <w:rPr>
-                        <w:color w:val="2E74B5" w:themeColor="accent1" w:themeShade="BF"/>
-                        <w:sz w:val="24"/>
-                        <w:szCs w:val="24"/>
-                      </w:rPr>
-                      <w:t xml:space="preserve"> software requirements of the system being created</w:t>
+                      <w:t>Contains Information about high level software requirements of the system being created</w:t>
                     </w:r>
                   </w:p>
                 </w:tc>
@@ -230,9 +208,9 @@
       </w:sdtPr>
       <w:sdtEndPr>
         <w:rPr>
-          <w:b/>
           <w:bCs/>
           <w:noProof/>
+          <w:u w:val="none"/>
         </w:rPr>
       </w:sdtEndPr>
       <w:sdtContent>
@@ -782,11 +760,9 @@
               <w:pStyle w:val="NoSpacing"/>
               <w:cnfStyle w:val="100000000000" w:firstRow="1" w:lastRow="0" w:firstColumn="0" w:lastColumn="0" w:oddVBand="0" w:evenVBand="0" w:oddHBand="0" w:evenHBand="0" w:firstRowFirstColumn="0" w:firstRowLastColumn="0" w:lastRowFirstColumn="0" w:lastRowLastColumn="0"/>
             </w:pPr>
-            <w:proofErr w:type="spellStart"/>
             <w:r>
               <w:t>Authorised</w:t>
             </w:r>
-            <w:proofErr w:type="spellEnd"/>
           </w:p>
         </w:tc>
       </w:tr>
@@ -965,11 +941,9 @@
               <w:pStyle w:val="NoSpacing"/>
               <w:cnfStyle w:val="100000000000" w:firstRow="1" w:lastRow="0" w:firstColumn="0" w:lastColumn="0" w:oddVBand="0" w:evenVBand="0" w:oddHBand="0" w:evenHBand="0" w:firstRowFirstColumn="0" w:firstRowLastColumn="0" w:lastRowFirstColumn="0" w:lastRowLastColumn="0"/>
             </w:pPr>
-            <w:proofErr w:type="spellStart"/>
             <w:r>
               <w:t>Authorised</w:t>
             </w:r>
-            <w:proofErr w:type="spellEnd"/>
           </w:p>
         </w:tc>
       </w:tr>
@@ -1337,15 +1311,7 @@
         <w:t xml:space="preserve"> implementation. Traceability will be</w:t>
       </w:r>
       <w:r>
-        <w:t xml:space="preserve"> </w:t>
-      </w:r>
-      <w:proofErr w:type="gramStart"/>
-      <w:r>
-        <w:t>been</w:t>
-      </w:r>
-      <w:proofErr w:type="gramEnd"/>
-      <w:r>
-        <w:t xml:space="preserve"> provided for the generated code packages and operations.</w:t>
+        <w:t xml:space="preserve"> been provided for the generated code packages and operations.</w:t>
       </w:r>
     </w:p>
     <w:p>
@@ -1460,28 +1426,12 @@
         <w:t xml:space="preserve"> Computer</w:t>
       </w:r>
       <w:r>
-        <w:t xml:space="preserve">. The hardware provides </w:t>
-      </w:r>
-      <w:proofErr w:type="gramStart"/>
-      <w:r>
-        <w:t>a number of</w:t>
-      </w:r>
-      <w:proofErr w:type="gramEnd"/>
-      <w:r>
-        <w:t xml:space="preserve"> registers containing information about the system and the status of these registers is checked to determine the status of the system.</w:t>
+        <w:t>. The hardware provides a number of registers containing information about the system and the status of these registers is checked to determine the status of the system.</w:t>
       </w:r>
     </w:p>
     <w:p>
       <w:r>
-        <w:t xml:space="preserve">The tests are generally performed by reading the required bits of </w:t>
-      </w:r>
-      <w:proofErr w:type="gramStart"/>
-      <w:r>
-        <w:t>a number of</w:t>
-      </w:r>
-      <w:proofErr w:type="gramEnd"/>
-      <w:r>
-        <w:t xml:space="preserve"> hardware registers. Some registers react to values contained in other registers and so to test them it is necessary to write to a given register and then read the associated register to check its value has changed as expected.</w:t>
+        <w:t>The tests are generally performed by reading the required bits of a number of hardware registers. Some registers react to values contained in other registers and so to test them it is necessary to write to a given register and then read the associated register to check its value has changed as expected.</w:t>
       </w:r>
     </w:p>
     <w:p>
@@ -1509,15 +1459,7 @@
         <w:t>n</w:t>
       </w:r>
       <w:r>
-        <w:t xml:space="preserve"> uninterrupted sequence of tests, although prior to executing of the tests, a copy of the hardware registers is </w:t>
-      </w:r>
-      <w:proofErr w:type="gramStart"/>
-      <w:r>
-        <w:t>created</w:t>
-      </w:r>
-      <w:proofErr w:type="gramEnd"/>
-      <w:r>
-        <w:t xml:space="preserve"> and the test is performed on the register copies.</w:t>
+        <w:t xml:space="preserve"> uninterrupted sequence of tests, although prior to executing of the tests, a copy of the hardware registers is created and the test is performed on the register copies.</w:t>
       </w:r>
     </w:p>
     <w:p>
@@ -1542,15 +1484,7 @@
         <w:t>IPT</w:t>
       </w:r>
       <w:r>
-        <w:t xml:space="preserve"> test consisting of </w:t>
-      </w:r>
-      <w:proofErr w:type="gramStart"/>
-      <w:r>
-        <w:t>a number of</w:t>
-      </w:r>
-      <w:proofErr w:type="gramEnd"/>
-      <w:r>
-        <w:t xml:space="preserve"> tests</w:t>
+        <w:t xml:space="preserve"> test consisting of a number of tests</w:t>
       </w:r>
       <w:r>
         <w:t xml:space="preserve"> and </w:t>
@@ -1571,15 +1505,7 @@
         <w:t xml:space="preserve"> </w:t>
       </w:r>
       <w:r>
-        <w:t xml:space="preserve">Prior to executing the tests, a copy of the hardware registers is </w:t>
-      </w:r>
-      <w:proofErr w:type="gramStart"/>
-      <w:r>
-        <w:t>made</w:t>
-      </w:r>
-      <w:proofErr w:type="gramEnd"/>
-      <w:r>
-        <w:t xml:space="preserve"> and the test performed on the register copies.</w:t>
+        <w:t>Prior to executing the tests, a copy of the hardware registers is made and the test performed on the register copies.</w:t>
       </w:r>
     </w:p>
     <w:p>
@@ -1601,15 +1527,7 @@
         <w:t>SPT</w:t>
       </w:r>
       <w:r>
-        <w:t xml:space="preserve"> consisting </w:t>
-      </w:r>
-      <w:proofErr w:type="gramStart"/>
-      <w:r>
-        <w:t>a number of</w:t>
-      </w:r>
-      <w:proofErr w:type="gramEnd"/>
-      <w:r>
-        <w:t xml:space="preserve"> simulator tests</w:t>
+        <w:t xml:space="preserve"> consisting a number of simulator tests</w:t>
       </w:r>
     </w:p>
     <w:p/>
@@ -1779,15 +1697,13 @@
                                   <w:szCs w:val="20"/>
                                 </w:rPr>
                               </w:pPr>
-                              <w:proofErr w:type="spellStart"/>
                               <w:r>
                                 <w:rPr>
                                   <w:sz w:val="20"/>
                                   <w:szCs w:val="20"/>
                                 </w:rPr>
-                                <w:t>ADLAS_Schedulers</w:t>
+                                <w:t>ADLAS Schedulers</w:t>
                               </w:r>
-                              <w:proofErr w:type="spellEnd"/>
                             </w:p>
                           </w:txbxContent>
                         </wps:txbx>
@@ -1831,7 +1747,6 @@
                                   <w:szCs w:val="20"/>
                                 </w:rPr>
                               </w:pPr>
-                              <w:proofErr w:type="spellStart"/>
                               <w:r>
                                 <w:rPr>
                                   <w:rFonts w:ascii="Arial" w:hAnsi="Arial" w:cs="Arial"/>
@@ -1840,7 +1755,6 @@
                                 </w:rPr>
                                 <w:t>Static_Initialise</w:t>
                               </w:r>
-                              <w:proofErr w:type="spellEnd"/>
                             </w:p>
                             <w:p>
                               <w:pPr>
@@ -1859,7 +1773,6 @@
                                   <w:szCs w:val="20"/>
                                 </w:rPr>
                               </w:pPr>
-                              <w:proofErr w:type="spellStart"/>
                               <w:r>
                                 <w:rPr>
                                   <w:sz w:val="20"/>
@@ -1867,7 +1780,6 @@
                                 </w:rPr>
                                 <w:t>IPT_Scheduler</w:t>
                               </w:r>
-                              <w:proofErr w:type="spellEnd"/>
                             </w:p>
                             <w:p>
                               <w:pPr>
@@ -1876,7 +1788,6 @@
                                   <w:szCs w:val="20"/>
                                 </w:rPr>
                               </w:pPr>
-                              <w:proofErr w:type="spellStart"/>
                               <w:r>
                                 <w:rPr>
                                   <w:sz w:val="20"/>
@@ -1884,7 +1795,6 @@
                                 </w:rPr>
                                 <w:t>SPT_Scheduler</w:t>
                               </w:r>
-                              <w:proofErr w:type="spellEnd"/>
                             </w:p>
                             <w:p>
                               <w:pPr>
@@ -1893,7 +1803,6 @@
                                   <w:szCs w:val="20"/>
                                 </w:rPr>
                               </w:pPr>
-                              <w:proofErr w:type="spellStart"/>
                               <w:r>
                                 <w:rPr>
                                   <w:sz w:val="20"/>
@@ -1901,7 +1810,6 @@
                                 </w:rPr>
                                 <w:t>LPT_Scheduler</w:t>
                               </w:r>
-                              <w:proofErr w:type="spellEnd"/>
                             </w:p>
                             <w:p>
                               <w:pPr>
@@ -1910,7 +1818,6 @@
                                   <w:szCs w:val="20"/>
                                 </w:rPr>
                               </w:pPr>
-                              <w:proofErr w:type="spellStart"/>
                               <w:r>
                                 <w:rPr>
                                   <w:sz w:val="20"/>
@@ -1918,7 +1825,6 @@
                                 </w:rPr>
                                 <w:t>FPT_Scheduler</w:t>
                               </w:r>
-                              <w:proofErr w:type="spellEnd"/>
                             </w:p>
                             <w:p>
                               <w:pPr>
@@ -1965,15 +1871,13 @@
                             <w:szCs w:val="20"/>
                           </w:rPr>
                         </w:pPr>
-                        <w:proofErr w:type="spellStart"/>
                         <w:r>
                           <w:rPr>
                             <w:sz w:val="20"/>
                             <w:szCs w:val="20"/>
                           </w:rPr>
-                          <w:t>ADLAS_Schedulers</w:t>
+                          <w:t>ADLAS Schedulers</w:t>
                         </w:r>
-                        <w:proofErr w:type="spellEnd"/>
                       </w:p>
                     </w:txbxContent>
                   </v:textbox>
@@ -1990,7 +1894,6 @@
                             <w:szCs w:val="20"/>
                           </w:rPr>
                         </w:pPr>
-                        <w:proofErr w:type="spellStart"/>
                         <w:r>
                           <w:rPr>
                             <w:rFonts w:ascii="Arial" w:hAnsi="Arial" w:cs="Arial"/>
@@ -1999,7 +1902,6 @@
                           </w:rPr>
                           <w:t>Static_Initialise</w:t>
                         </w:r>
-                        <w:proofErr w:type="spellEnd"/>
                       </w:p>
                       <w:p>
                         <w:pPr>
@@ -2018,7 +1920,6 @@
                             <w:szCs w:val="20"/>
                           </w:rPr>
                         </w:pPr>
-                        <w:proofErr w:type="spellStart"/>
                         <w:r>
                           <w:rPr>
                             <w:sz w:val="20"/>
@@ -2026,7 +1927,6 @@
                           </w:rPr>
                           <w:t>IPT_Scheduler</w:t>
                         </w:r>
-                        <w:proofErr w:type="spellEnd"/>
                       </w:p>
                       <w:p>
                         <w:pPr>
@@ -2035,7 +1935,6 @@
                             <w:szCs w:val="20"/>
                           </w:rPr>
                         </w:pPr>
-                        <w:proofErr w:type="spellStart"/>
                         <w:r>
                           <w:rPr>
                             <w:sz w:val="20"/>
@@ -2043,7 +1942,6 @@
                           </w:rPr>
                           <w:t>SPT_Scheduler</w:t>
                         </w:r>
-                        <w:proofErr w:type="spellEnd"/>
                       </w:p>
                       <w:p>
                         <w:pPr>
@@ -2052,7 +1950,6 @@
                             <w:szCs w:val="20"/>
                           </w:rPr>
                         </w:pPr>
-                        <w:proofErr w:type="spellStart"/>
                         <w:r>
                           <w:rPr>
                             <w:sz w:val="20"/>
@@ -2060,7 +1957,6 @@
                           </w:rPr>
                           <w:t>LPT_Scheduler</w:t>
                         </w:r>
-                        <w:proofErr w:type="spellEnd"/>
                       </w:p>
                       <w:p>
                         <w:pPr>
@@ -2069,7 +1965,6 @@
                             <w:szCs w:val="20"/>
                           </w:rPr>
                         </w:pPr>
-                        <w:proofErr w:type="spellStart"/>
                         <w:r>
                           <w:rPr>
                             <w:sz w:val="20"/>
@@ -2077,7 +1972,6 @@
                           </w:rPr>
                           <w:t>FPT_Scheduler</w:t>
                         </w:r>
-                        <w:proofErr w:type="spellEnd"/>
                       </w:p>
                       <w:p>
                         <w:pPr>
@@ -2320,7 +2214,6 @@
                                   <w:szCs w:val="20"/>
                                 </w:rPr>
                               </w:pPr>
-                              <w:proofErr w:type="spellStart"/>
                               <w:r>
                                 <w:rPr>
                                   <w:sz w:val="20"/>
@@ -2328,7 +2221,6 @@
                                 </w:rPr>
                                 <w:t>External_Packages</w:t>
                               </w:r>
-                              <w:proofErr w:type="spellEnd"/>
                             </w:p>
                           </w:txbxContent>
                         </wps:txbx>
@@ -2375,30 +2267,7 @@
                                   <w:sz w:val="20"/>
                                   <w:szCs w:val="20"/>
                                 </w:rPr>
-                                <w:t>{</w:t>
-                              </w:r>
-                              <w:proofErr w:type="spellStart"/>
-                              <w:r>
-                                <w:rPr>
-                                  <w:sz w:val="20"/>
-                                  <w:szCs w:val="20"/>
-                                </w:rPr>
-                                <w:t>Temperatute_</w:t>
-                              </w:r>
-                              <w:r>
-                                <w:rPr>
-                                  <w:sz w:val="20"/>
-                                  <w:szCs w:val="20"/>
-                                </w:rPr>
-                                <w:t>Monitor</w:t>
-                              </w:r>
-                              <w:proofErr w:type="spellEnd"/>
-                              <w:r>
-                                <w:rPr>
-                                  <w:sz w:val="20"/>
-                                  <w:szCs w:val="20"/>
-                                </w:rPr>
-                                <w:t xml:space="preserve"> ops}</w:t>
+                                <w:t>{Temperatute_Monitor ops}</w:t>
                               </w:r>
                             </w:p>
                             <w:p>
@@ -2408,7 +2277,6 @@
                                   <w:szCs w:val="20"/>
                                 </w:rPr>
                               </w:pPr>
-                              <w:proofErr w:type="spellStart"/>
                               <w:r>
                                 <w:rPr>
                                   <w:sz w:val="20"/>
@@ -2416,7 +2284,6 @@
                                 </w:rPr>
                                 <w:t>Simulation_Externals</w:t>
                               </w:r>
-                              <w:proofErr w:type="spellEnd"/>
                             </w:p>
                             <w:p>
                               <w:pPr>
@@ -2464,7 +2331,6 @@
                             <w:szCs w:val="20"/>
                           </w:rPr>
                         </w:pPr>
-                        <w:proofErr w:type="spellStart"/>
                         <w:r>
                           <w:rPr>
                             <w:sz w:val="20"/>
@@ -2472,7 +2338,6 @@
                           </w:rPr>
                           <w:t>External_Packages</w:t>
                         </w:r>
-                        <w:proofErr w:type="spellEnd"/>
                       </w:p>
                     </w:txbxContent>
                   </v:textbox>
@@ -2492,30 +2357,7 @@
                             <w:sz w:val="20"/>
                             <w:szCs w:val="20"/>
                           </w:rPr>
-                          <w:t>{</w:t>
-                        </w:r>
-                        <w:proofErr w:type="spellStart"/>
-                        <w:r>
-                          <w:rPr>
-                            <w:sz w:val="20"/>
-                            <w:szCs w:val="20"/>
-                          </w:rPr>
-                          <w:t>Temperatute_</w:t>
-                        </w:r>
-                        <w:r>
-                          <w:rPr>
-                            <w:sz w:val="20"/>
-                            <w:szCs w:val="20"/>
-                          </w:rPr>
-                          <w:t>Monitor</w:t>
-                        </w:r>
-                        <w:proofErr w:type="spellEnd"/>
-                        <w:r>
-                          <w:rPr>
-                            <w:sz w:val="20"/>
-                            <w:szCs w:val="20"/>
-                          </w:rPr>
-                          <w:t xml:space="preserve"> ops}</w:t>
+                          <w:t>{Temperatute_Monitor ops}</w:t>
                         </w:r>
                       </w:p>
                       <w:p>
@@ -2525,7 +2367,6 @@
                             <w:szCs w:val="20"/>
                           </w:rPr>
                         </w:pPr>
-                        <w:proofErr w:type="spellStart"/>
                         <w:r>
                           <w:rPr>
                             <w:sz w:val="20"/>
@@ -2533,7 +2374,6 @@
                           </w:rPr>
                           <w:t>Simulation_Externals</w:t>
                         </w:r>
-                        <w:proofErr w:type="spellEnd"/>
                       </w:p>
                       <w:p>
                         <w:pPr>
@@ -2629,7 +2469,6 @@
                                   <w:szCs w:val="20"/>
                                 </w:rPr>
                               </w:pPr>
-                              <w:proofErr w:type="spellStart"/>
                               <w:r>
                                 <w:rPr>
                                   <w:sz w:val="20"/>
@@ -2644,7 +2483,6 @@
                                 </w:rPr>
                                 <w:t>_Tests</w:t>
                               </w:r>
-                              <w:proofErr w:type="spellEnd"/>
                             </w:p>
                           </w:txbxContent>
                         </wps:txbx>
@@ -2739,7 +2577,6 @@
                             <w:szCs w:val="20"/>
                           </w:rPr>
                         </w:pPr>
-                        <w:proofErr w:type="spellStart"/>
                         <w:r>
                           <w:rPr>
                             <w:sz w:val="20"/>
@@ -2754,7 +2591,6 @@
                           </w:rPr>
                           <w:t>_Tests</w:t>
                         </w:r>
-                        <w:proofErr w:type="spellEnd"/>
                       </w:p>
                     </w:txbxContent>
                   </v:textbox>
@@ -2794,475 +2630,6 @@
                     </w:txbxContent>
                   </v:textbox>
                 </v:shape>
-              </v:group>
-            </w:pict>
-          </mc:Fallback>
-        </mc:AlternateContent>
-      </w:r>
-      <w:r>
-        <w:rPr>
-          <w:noProof/>
-        </w:rPr>
-        <mc:AlternateContent>
-          <mc:Choice Requires="wpg">
-            <w:drawing>
-              <wp:anchor distT="0" distB="0" distL="114300" distR="114300" simplePos="0" relativeHeight="251662336" behindDoc="0" locked="0" layoutInCell="1" allowOverlap="1">
-                <wp:simplePos x="0" y="0"/>
-                <wp:positionH relativeFrom="margin">
-                  <wp:posOffset>3362325</wp:posOffset>
-                </wp:positionH>
-                <wp:positionV relativeFrom="paragraph">
-                  <wp:posOffset>3754763</wp:posOffset>
-                </wp:positionV>
-                <wp:extent cx="2343150" cy="1571625"/>
-                <wp:effectExtent l="0" t="0" r="19050" b="28575"/>
-                <wp:wrapNone/>
-                <wp:docPr id="14" name="Group 14"/>
-                <wp:cNvGraphicFramePr>
-                  <a:graphicFrameLocks xmlns:a="http://schemas.openxmlformats.org/drawingml/2006/main"/>
-                </wp:cNvGraphicFramePr>
-                <a:graphic xmlns:a="http://schemas.openxmlformats.org/drawingml/2006/main">
-                  <a:graphicData uri="http://schemas.microsoft.com/office/word/2010/wordprocessingGroup">
-                    <wpg:wgp>
-                      <wpg:cNvGrpSpPr>
-                        <a:grpSpLocks/>
-                      </wpg:cNvGrpSpPr>
-                      <wpg:grpSpPr bwMode="auto">
-                        <a:xfrm>
-                          <a:off x="0" y="0"/>
-                          <a:ext cx="2343150" cy="1571625"/>
-                          <a:chOff x="752475" y="-904875"/>
-                          <a:chExt cx="2343150" cy="1571625"/>
-                        </a:xfrm>
-                      </wpg:grpSpPr>
-                      <wps:wsp>
-                        <wps:cNvPr id="15" name="Text Box 6"/>
-                        <wps:cNvSpPr txBox="1">
-                          <a:spLocks noChangeArrowheads="1"/>
-                        </wps:cNvSpPr>
-                        <wps:spPr bwMode="auto">
-                          <a:xfrm>
-                            <a:off x="895350" y="-904875"/>
-                            <a:ext cx="2200275" cy="1571625"/>
-                          </a:xfrm>
-                          <a:prstGeom prst="rect">
-                            <a:avLst/>
-                          </a:prstGeom>
-                          <a:solidFill>
-                            <a:srgbClr val="FFFFFF"/>
-                          </a:solidFill>
-                          <a:ln w="6350">
-                            <a:solidFill>
-                              <a:srgbClr val="000000"/>
-                            </a:solidFill>
-                            <a:miter lim="800000"/>
-                            <a:headEnd/>
-                            <a:tailEnd/>
-                          </a:ln>
-                        </wps:spPr>
-                        <wps:txbx>
-                          <w:txbxContent>
-                            <w:p>
-                              <w:pPr>
-                                <w:rPr>
-                                  <w:sz w:val="20"/>
-                                  <w:szCs w:val="20"/>
-                                </w:rPr>
-                              </w:pPr>
-                              <w:proofErr w:type="spellStart"/>
-                              <w:r>
-                                <w:rPr>
-                                  <w:sz w:val="20"/>
-                                  <w:szCs w:val="20"/>
-                                </w:rPr>
-                                <w:t>Discrete_I</w:t>
-                              </w:r>
-                              <w:r>
-                                <w:rPr>
-                                  <w:sz w:val="20"/>
-                                  <w:szCs w:val="20"/>
-                                </w:rPr>
-                                <w:t>nter</w:t>
-                              </w:r>
-                              <w:r>
-                                <w:rPr>
-                                  <w:sz w:val="20"/>
-                                  <w:szCs w:val="20"/>
-                                </w:rPr>
-                                <w:t>face</w:t>
-                              </w:r>
-                              <w:proofErr w:type="spellEnd"/>
-                            </w:p>
-                          </w:txbxContent>
-                        </wps:txbx>
-                        <wps:bodyPr rot="0" vert="horz" wrap="square" lIns="91440" tIns="45720" rIns="91440" bIns="45720" anchor="t" anchorCtr="0" upright="1">
-                          <a:noAutofit/>
-                        </wps:bodyPr>
-                      </wps:wsp>
-                      <wps:wsp>
-                        <wps:cNvPr id="16" name="Text Box 5"/>
-                        <wps:cNvSpPr txBox="1">
-                          <a:spLocks noChangeArrowheads="1"/>
-                        </wps:cNvSpPr>
-                        <wps:spPr bwMode="auto">
-                          <a:xfrm>
-                            <a:off x="752475" y="-590549"/>
-                            <a:ext cx="2200275" cy="1057274"/>
-                          </a:xfrm>
-                          <a:prstGeom prst="rect">
-                            <a:avLst/>
-                          </a:prstGeom>
-                          <a:solidFill>
-                            <a:srgbClr val="FFFFFF"/>
-                          </a:solidFill>
-                          <a:ln w="6350">
-                            <a:solidFill>
-                              <a:srgbClr val="000000"/>
-                            </a:solidFill>
-                            <a:miter lim="800000"/>
-                            <a:headEnd/>
-                            <a:tailEnd/>
-                          </a:ln>
-                        </wps:spPr>
-                        <wps:txbx>
-                          <w:txbxContent>
-                            <w:p>
-                              <w:pPr>
-                                <w:pStyle w:val="BalloonText"/>
-                                <w:rPr>
-                                  <w:rFonts w:ascii="Arial" w:hAnsi="Arial" w:cs="Arial"/>
-                                  <w:sz w:val="20"/>
-                                  <w:szCs w:val="20"/>
-                                </w:rPr>
-                              </w:pPr>
-                              <w:proofErr w:type="spellStart"/>
-                              <w:r>
-                                <w:rPr>
-                                  <w:rFonts w:ascii="Arial" w:hAnsi="Arial" w:cs="Arial"/>
-                                  <w:sz w:val="20"/>
-                                  <w:szCs w:val="20"/>
-                                </w:rPr>
-                                <w:t>Get_Signal_State</w:t>
-                              </w:r>
-                              <w:proofErr w:type="spellEnd"/>
-                            </w:p>
-                            <w:p>
-                              <w:pPr>
-                                <w:pStyle w:val="BalloonText"/>
-                                <w:rPr>
-                                  <w:rFonts w:ascii="Arial" w:hAnsi="Arial" w:cs="Arial"/>
-                                  <w:sz w:val="20"/>
-                                  <w:szCs w:val="20"/>
-                                </w:rPr>
-                              </w:pPr>
-                              <w:proofErr w:type="spellStart"/>
-                              <w:r>
-                                <w:rPr>
-                                  <w:rFonts w:ascii="Arial" w:hAnsi="Arial" w:cs="Arial"/>
-                                  <w:sz w:val="20"/>
-                                  <w:szCs w:val="20"/>
-                                </w:rPr>
-                                <w:t>Get_Register_</w:t>
-                              </w:r>
-                              <w:r>
-                                <w:rPr>
-                                  <w:rFonts w:ascii="Arial" w:hAnsi="Arial" w:cs="Arial"/>
-                                  <w:sz w:val="20"/>
-                                  <w:szCs w:val="20"/>
-                                </w:rPr>
-                                <w:t>Value</w:t>
-                              </w:r>
-                              <w:proofErr w:type="spellEnd"/>
-                            </w:p>
-                            <w:p>
-                              <w:pPr>
-                                <w:pStyle w:val="BalloonText"/>
-                                <w:rPr>
-                                  <w:rFonts w:ascii="Arial" w:hAnsi="Arial" w:cs="Arial"/>
-                                  <w:sz w:val="20"/>
-                                  <w:szCs w:val="20"/>
-                                </w:rPr>
-                              </w:pPr>
-                              <w:proofErr w:type="spellStart"/>
-                              <w:r>
-                                <w:rPr>
-                                  <w:rFonts w:ascii="Arial" w:hAnsi="Arial" w:cs="Arial"/>
-                                  <w:sz w:val="20"/>
-                                  <w:szCs w:val="20"/>
-                                </w:rPr>
-                                <w:t>Get_Signal_Register_Value</w:t>
-                              </w:r>
-                              <w:proofErr w:type="spellEnd"/>
-                            </w:p>
-                            <w:p>
-                              <w:pPr>
-                                <w:pStyle w:val="BalloonText"/>
-                                <w:rPr>
-                                  <w:rFonts w:ascii="Arial" w:hAnsi="Arial" w:cs="Arial"/>
-                                  <w:sz w:val="20"/>
-                                  <w:szCs w:val="20"/>
-                                </w:rPr>
-                              </w:pPr>
-                              <w:proofErr w:type="spellStart"/>
-                              <w:r>
-                                <w:rPr>
-                                  <w:rFonts w:ascii="Arial" w:hAnsi="Arial" w:cs="Arial"/>
-                                  <w:sz w:val="20"/>
-                                  <w:szCs w:val="20"/>
-                                </w:rPr>
-                                <w:t>Put_Signal_Value</w:t>
-                              </w:r>
-                              <w:proofErr w:type="spellEnd"/>
-                            </w:p>
-                            <w:p>
-                              <w:pPr>
-                                <w:pStyle w:val="BalloonText"/>
-                                <w:rPr>
-                                  <w:rFonts w:ascii="Arial" w:hAnsi="Arial" w:cs="Arial"/>
-                                  <w:sz w:val="20"/>
-                                  <w:szCs w:val="20"/>
-                                </w:rPr>
-                              </w:pPr>
-                              <w:proofErr w:type="spellStart"/>
-                              <w:r>
-                                <w:rPr>
-                                  <w:rFonts w:ascii="Arial" w:hAnsi="Arial" w:cs="Arial"/>
-                                  <w:sz w:val="20"/>
-                                  <w:szCs w:val="20"/>
-                                </w:rPr>
-                                <w:t>Static_Initialise</w:t>
-                              </w:r>
-                              <w:proofErr w:type="spellEnd"/>
-                            </w:p>
-                            <w:p>
-                              <w:pPr>
-                                <w:pStyle w:val="BalloonText"/>
-                                <w:rPr>
-                                  <w:rFonts w:ascii="Arial" w:hAnsi="Arial" w:cs="Arial"/>
-                                  <w:sz w:val="20"/>
-                                  <w:szCs w:val="20"/>
-                                </w:rPr>
-                              </w:pPr>
-                              <w:proofErr w:type="spellStart"/>
-                              <w:r>
-                                <w:rPr>
-                                  <w:rFonts w:ascii="Arial" w:hAnsi="Arial" w:cs="Arial"/>
-                                  <w:sz w:val="20"/>
-                                  <w:szCs w:val="20"/>
-                                </w:rPr>
-                                <w:t>Read_And_Buffer_Input_</w:t>
-                              </w:r>
-                              <w:r>
-                                <w:rPr>
-                                  <w:rFonts w:ascii="Arial" w:hAnsi="Arial" w:cs="Arial"/>
-                                  <w:sz w:val="20"/>
-                                  <w:szCs w:val="20"/>
-                                </w:rPr>
-                                <w:t>Signals</w:t>
-                              </w:r>
-                              <w:proofErr w:type="spellEnd"/>
-                            </w:p>
-                          </w:txbxContent>
-                        </wps:txbx>
-                        <wps:bodyPr rot="0" vert="horz" wrap="square" lIns="91440" tIns="45720" rIns="91440" bIns="45720" anchor="t" anchorCtr="0" upright="1">
-                          <a:noAutofit/>
-                        </wps:bodyPr>
-                      </wps:wsp>
-                    </wpg:wgp>
-                  </a:graphicData>
-                </a:graphic>
-                <wp14:sizeRelH relativeFrom="margin">
-                  <wp14:pctWidth>0</wp14:pctWidth>
-                </wp14:sizeRelH>
-                <wp14:sizeRelV relativeFrom="margin">
-                  <wp14:pctHeight>0</wp14:pctHeight>
-                </wp14:sizeRelV>
-              </wp:anchor>
-            </w:drawing>
-          </mc:Choice>
-          <mc:Fallback>
-            <w:pict>
-              <v:group id="Group 14" o:spid="_x0000_s1035" style="position:absolute;margin-left:264.75pt;margin-top:295.65pt;width:184.5pt;height:123.75pt;z-index:251662336;mso-position-horizontal-relative:margin;mso-width-relative:margin;mso-height-relative:margin" coordorigin="7524,-9048" coordsize="23431,15716" o:gfxdata="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">
-                <v:shape id="Text Box 6" o:spid="_x0000_s1036" type="#_x0000_t202" style="position:absolute;left:8953;top:-9048;width:22003;height:15715;visibility:visible;mso-wrap-style:square;v-text-anchor:top" o:gfxdata="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" strokeweight=".5pt">
-                  <v:textbox>
-                    <w:txbxContent>
-                      <w:p>
-                        <w:pPr>
-                          <w:rPr>
-                            <w:sz w:val="20"/>
-                            <w:szCs w:val="20"/>
-                          </w:rPr>
-                        </w:pPr>
-                        <w:proofErr w:type="spellStart"/>
-                        <w:r>
-                          <w:rPr>
-                            <w:sz w:val="20"/>
-                            <w:szCs w:val="20"/>
-                          </w:rPr>
-                          <w:t>Discrete_I</w:t>
-                        </w:r>
-                        <w:r>
-                          <w:rPr>
-                            <w:sz w:val="20"/>
-                            <w:szCs w:val="20"/>
-                          </w:rPr>
-                          <w:t>nter</w:t>
-                        </w:r>
-                        <w:r>
-                          <w:rPr>
-                            <w:sz w:val="20"/>
-                            <w:szCs w:val="20"/>
-                          </w:rPr>
-                          <w:t>face</w:t>
-                        </w:r>
-                        <w:proofErr w:type="spellEnd"/>
-                      </w:p>
-                    </w:txbxContent>
-                  </v:textbox>
-                </v:shape>
-                <v:shape id="Text Box 5" o:spid="_x0000_s1037" type="#_x0000_t202" style="position:absolute;left:7524;top:-5905;width:22003;height:10572;visibility:visible;mso-wrap-style:square;v-text-anchor:top" o:gfxdata="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" strokeweight=".5pt">
-                  <v:textbox>
-                    <w:txbxContent>
-                      <w:p>
-                        <w:pPr>
-                          <w:pStyle w:val="BalloonText"/>
-                          <w:rPr>
-                            <w:rFonts w:ascii="Arial" w:hAnsi="Arial" w:cs="Arial"/>
-                            <w:sz w:val="20"/>
-                            <w:szCs w:val="20"/>
-                          </w:rPr>
-                        </w:pPr>
-                        <w:proofErr w:type="spellStart"/>
-                        <w:r>
-                          <w:rPr>
-                            <w:rFonts w:ascii="Arial" w:hAnsi="Arial" w:cs="Arial"/>
-                            <w:sz w:val="20"/>
-                            <w:szCs w:val="20"/>
-                          </w:rPr>
-                          <w:t>Get_Signal_State</w:t>
-                        </w:r>
-                        <w:proofErr w:type="spellEnd"/>
-                      </w:p>
-                      <w:p>
-                        <w:pPr>
-                          <w:pStyle w:val="BalloonText"/>
-                          <w:rPr>
-                            <w:rFonts w:ascii="Arial" w:hAnsi="Arial" w:cs="Arial"/>
-                            <w:sz w:val="20"/>
-                            <w:szCs w:val="20"/>
-                          </w:rPr>
-                        </w:pPr>
-                        <w:proofErr w:type="spellStart"/>
-                        <w:r>
-                          <w:rPr>
-                            <w:rFonts w:ascii="Arial" w:hAnsi="Arial" w:cs="Arial"/>
-                            <w:sz w:val="20"/>
-                            <w:szCs w:val="20"/>
-                          </w:rPr>
-                          <w:t>Get_Register_</w:t>
-                        </w:r>
-                        <w:r>
-                          <w:rPr>
-                            <w:rFonts w:ascii="Arial" w:hAnsi="Arial" w:cs="Arial"/>
-                            <w:sz w:val="20"/>
-                            <w:szCs w:val="20"/>
-                          </w:rPr>
-                          <w:t>Value</w:t>
-                        </w:r>
-                        <w:proofErr w:type="spellEnd"/>
-                      </w:p>
-                      <w:p>
-                        <w:pPr>
-                          <w:pStyle w:val="BalloonText"/>
-                          <w:rPr>
-                            <w:rFonts w:ascii="Arial" w:hAnsi="Arial" w:cs="Arial"/>
-                            <w:sz w:val="20"/>
-                            <w:szCs w:val="20"/>
-                          </w:rPr>
-                        </w:pPr>
-                        <w:proofErr w:type="spellStart"/>
-                        <w:r>
-                          <w:rPr>
-                            <w:rFonts w:ascii="Arial" w:hAnsi="Arial" w:cs="Arial"/>
-                            <w:sz w:val="20"/>
-                            <w:szCs w:val="20"/>
-                          </w:rPr>
-                          <w:t>Get_Signal_Register_Value</w:t>
-                        </w:r>
-                        <w:proofErr w:type="spellEnd"/>
-                      </w:p>
-                      <w:p>
-                        <w:pPr>
-                          <w:pStyle w:val="BalloonText"/>
-                          <w:rPr>
-                            <w:rFonts w:ascii="Arial" w:hAnsi="Arial" w:cs="Arial"/>
-                            <w:sz w:val="20"/>
-                            <w:szCs w:val="20"/>
-                          </w:rPr>
-                        </w:pPr>
-                        <w:proofErr w:type="spellStart"/>
-                        <w:r>
-                          <w:rPr>
-                            <w:rFonts w:ascii="Arial" w:hAnsi="Arial" w:cs="Arial"/>
-                            <w:sz w:val="20"/>
-                            <w:szCs w:val="20"/>
-                          </w:rPr>
-                          <w:t>Put_Signal_Value</w:t>
-                        </w:r>
-                        <w:proofErr w:type="spellEnd"/>
-                      </w:p>
-                      <w:p>
-                        <w:pPr>
-                          <w:pStyle w:val="BalloonText"/>
-                          <w:rPr>
-                            <w:rFonts w:ascii="Arial" w:hAnsi="Arial" w:cs="Arial"/>
-                            <w:sz w:val="20"/>
-                            <w:szCs w:val="20"/>
-                          </w:rPr>
-                        </w:pPr>
-                        <w:proofErr w:type="spellStart"/>
-                        <w:r>
-                          <w:rPr>
-                            <w:rFonts w:ascii="Arial" w:hAnsi="Arial" w:cs="Arial"/>
-                            <w:sz w:val="20"/>
-                            <w:szCs w:val="20"/>
-                          </w:rPr>
-                          <w:t>Static_Initialise</w:t>
-                        </w:r>
-                        <w:proofErr w:type="spellEnd"/>
-                      </w:p>
-                      <w:p>
-                        <w:pPr>
-                          <w:pStyle w:val="BalloonText"/>
-                          <w:rPr>
-                            <w:rFonts w:ascii="Arial" w:hAnsi="Arial" w:cs="Arial"/>
-                            <w:sz w:val="20"/>
-                            <w:szCs w:val="20"/>
-                          </w:rPr>
-                        </w:pPr>
-                        <w:proofErr w:type="spellStart"/>
-                        <w:r>
-                          <w:rPr>
-                            <w:rFonts w:ascii="Arial" w:hAnsi="Arial" w:cs="Arial"/>
-                            <w:sz w:val="20"/>
-                            <w:szCs w:val="20"/>
-                          </w:rPr>
-                          <w:t>Read_And_Buffer_Input_</w:t>
-                        </w:r>
-                        <w:r>
-                          <w:rPr>
-                            <w:rFonts w:ascii="Arial" w:hAnsi="Arial" w:cs="Arial"/>
-                            <w:sz w:val="20"/>
-                            <w:szCs w:val="20"/>
-                          </w:rPr>
-                          <w:t>Signals</w:t>
-                        </w:r>
-                        <w:proofErr w:type="spellEnd"/>
-                      </w:p>
-                    </w:txbxContent>
-                  </v:textbox>
-                </v:shape>
-                <w10:wrap anchorx="margin"/>
               </v:group>
             </w:pict>
           </mc:Fallback>
@@ -3337,7 +2704,11 @@
           </mc:Choice>
           <mc:Fallback>
             <w:pict>
-              <v:shape w14:anchorId="357187AA" id="Straight Arrow Connector 24" o:spid="_x0000_s1026" type="#_x0000_t32" style="position:absolute;margin-left:196.35pt;margin-top:177.4pt;width:107.3pt;height:322.6pt;flip:x;z-index:251667456;visibility:visible;mso-wrap-style:square;mso-width-percent:0;mso-height-percent:0;mso-wrap-distance-left:9pt;mso-wrap-distance-top:0;mso-wrap-distance-right:9pt;mso-wrap-distance-bottom:0;mso-position-horizontal:absolute;mso-position-horizontal-relative:text;mso-position-vertical:absolute;mso-position-vertical-relative:text;mso-width-percent:0;mso-height-percent:0;mso-width-relative:page;mso-height-relative:page" o:gfxdata="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" strokeweight="2pt">
+              <v:shapetype w14:anchorId="0F60EA7A" id="_x0000_t32" coordsize="21600,21600" o:spt="32" o:oned="t" path="m,l21600,21600e" filled="f">
+                <v:path arrowok="t" fillok="f" o:connecttype="none"/>
+                <o:lock v:ext="edit" shapetype="t"/>
+              </v:shapetype>
+              <v:shape id="Straight Arrow Connector 24" o:spid="_x0000_s1026" type="#_x0000_t32" style="position:absolute;margin-left:196.35pt;margin-top:177.4pt;width:107.3pt;height:322.6pt;flip:x;z-index:251667456;visibility:visible;mso-wrap-style:square;mso-width-percent:0;mso-height-percent:0;mso-wrap-distance-left:9pt;mso-wrap-distance-top:0;mso-wrap-distance-right:9pt;mso-wrap-distance-bottom:0;mso-position-horizontal:absolute;mso-position-horizontal-relative:text;mso-position-vertical:absolute;mso-position-vertical-relative:text;mso-width-percent:0;mso-height-percent:0;mso-width-relative:page;mso-height-relative:page" o:gfxdata="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" strokeweight="2pt">
                 <v:stroke endarrow="block"/>
               </v:shape>
             </w:pict>
@@ -3415,22 +2786,20 @@
                                   <w:szCs w:val="20"/>
                                 </w:rPr>
                               </w:pPr>
-                              <w:proofErr w:type="spellStart"/>
                               <w:r>
                                 <w:rPr>
                                   <w:sz w:val="20"/>
                                   <w:szCs w:val="20"/>
                                 </w:rPr>
-                                <w:t>Failures_</w:t>
+                                <w:t>Failure</w:t>
                               </w:r>
                               <w:r>
                                 <w:rPr>
                                   <w:sz w:val="20"/>
                                   <w:szCs w:val="20"/>
                                 </w:rPr>
-                                <w:t>Log</w:t>
+                                <w:t>s</w:t>
                               </w:r>
-                              <w:proofErr w:type="spellEnd"/>
                             </w:p>
                           </w:txbxContent>
                         </wps:txbx>
@@ -3484,14 +2853,7 @@
                                   <w:sz w:val="20"/>
                                   <w:szCs w:val="20"/>
                                 </w:rPr>
-                                <w:t xml:space="preserve">set of Failure </w:t>
-                              </w:r>
-                              <w:r>
-                                <w:rPr>
-                                  <w:sz w:val="20"/>
-                                  <w:szCs w:val="20"/>
-                                </w:rPr>
-                                <w:t>Log Ops</w:t>
+                                <w:t>set of Failure Ops</w:t>
                               </w:r>
                               <w:r>
                                 <w:rPr>
@@ -3521,8 +2883,8 @@
           </mc:Choice>
           <mc:Fallback>
             <w:pict>
-              <v:group id="Group 21" o:spid="_x0000_s1038" style="position:absolute;margin-left:142.55pt;margin-top:508.05pt;width:163.75pt;height:45.75pt;z-index:251670528" coordorigin="7117,6645" coordsize="3275,915" o:gfxdata="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">
-                <v:shape id="Text Box 47" o:spid="_x0000_s1039" type="#_x0000_t202" style="position:absolute;left:7402;top:6645;width:2990;height:915;visibility:visible;mso-wrap-style:square;v-text-anchor:top" o:gfxdata="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" strokeweight=".5pt">
+              <v:group id="Group 21" o:spid="_x0000_s1035" style="position:absolute;margin-left:142.55pt;margin-top:508.05pt;width:163.75pt;height:45.75pt;z-index:251670528" coordorigin="7117,6645" coordsize="3275,915" o:gfxdata="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">
+                <v:shape id="Text Box 47" o:spid="_x0000_s1036" type="#_x0000_t202" style="position:absolute;left:7402;top:6645;width:2990;height:915;visibility:visible;mso-wrap-style:square;v-text-anchor:top" o:gfxdata="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" strokeweight=".5pt">
                   <v:textbox>
                     <w:txbxContent>
                       <w:p>
@@ -3532,27 +2894,25 @@
                             <w:szCs w:val="20"/>
                           </w:rPr>
                         </w:pPr>
-                        <w:proofErr w:type="spellStart"/>
                         <w:r>
                           <w:rPr>
                             <w:sz w:val="20"/>
                             <w:szCs w:val="20"/>
                           </w:rPr>
-                          <w:t>Failures_</w:t>
+                          <w:t>Failure</w:t>
                         </w:r>
                         <w:r>
                           <w:rPr>
                             <w:sz w:val="20"/>
                             <w:szCs w:val="20"/>
                           </w:rPr>
-                          <w:t>Log</w:t>
+                          <w:t>s</w:t>
                         </w:r>
-                        <w:proofErr w:type="spellEnd"/>
                       </w:p>
                     </w:txbxContent>
                   </v:textbox>
                 </v:shape>
-                <v:shape id="Text Box 46" o:spid="_x0000_s1040" type="#_x0000_t202" style="position:absolute;left:7117;top:7020;width:3135;height:420;visibility:visible;mso-wrap-style:square;v-text-anchor:top" o:gfxdata="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" strokeweight=".5pt">
+                <v:shape id="Text Box 46" o:spid="_x0000_s1037" type="#_x0000_t202" style="position:absolute;left:7117;top:7020;width:3135;height:420;visibility:visible;mso-wrap-style:square;v-text-anchor:top" o:gfxdata="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" strokeweight=".5pt">
                   <v:textbox>
                     <w:txbxContent>
                       <w:p>
@@ -3574,14 +2934,7 @@
                             <w:sz w:val="20"/>
                             <w:szCs w:val="20"/>
                           </w:rPr>
-                          <w:t xml:space="preserve">set of Failure </w:t>
-                        </w:r>
-                        <w:r>
-                          <w:rPr>
-                            <w:sz w:val="20"/>
-                            <w:szCs w:val="20"/>
-                          </w:rPr>
-                          <w:t>Log Ops</w:t>
+                          <w:t>set of Failure Ops</w:t>
                         </w:r>
                         <w:r>
                           <w:rPr>
@@ -3600,6 +2953,11 @@
         </mc:AlternateContent>
       </w:r>
       <w:r>
+        <w:t>The approach used to represent the design will be based on Booch Object Oriented Design whereby the design is split into a number of high level ‘objects’ which can be subsequently decomposed individually into one or more further objects or one or more Ada packages with minimal reference to one another. The ‘objects’ will not be implemented but are used as a device to encapsulate the design. The overall layout of the objects is as follows:</w:t>
+      </w:r>
+    </w:p>
+    <w:p>
+      <w:r>
         <w:rPr>
           <w:noProof/>
         </w:rPr>
@@ -3609,13 +2967,13 @@
               <wp:anchor distT="0" distB="0" distL="114300" distR="114300" simplePos="0" relativeHeight="251661312" behindDoc="0" locked="0" layoutInCell="1" allowOverlap="1">
                 <wp:simplePos x="0" y="0"/>
                 <wp:positionH relativeFrom="column">
-                  <wp:posOffset>4203700</wp:posOffset>
+                  <wp:posOffset>4191990</wp:posOffset>
                 </wp:positionH>
                 <wp:positionV relativeFrom="paragraph">
-                  <wp:posOffset>7014796</wp:posOffset>
+                  <wp:posOffset>5850766</wp:posOffset>
                 </wp:positionV>
-                <wp:extent cx="1200150" cy="1056904"/>
-                <wp:effectExtent l="0" t="0" r="19050" b="10160"/>
+                <wp:extent cx="1211580" cy="1198880"/>
+                <wp:effectExtent l="0" t="0" r="26670" b="20320"/>
                 <wp:wrapNone/>
                 <wp:docPr id="17" name="Group 17"/>
                 <wp:cNvGraphicFramePr>
@@ -3630,9 +2988,9 @@
                       <wpg:grpSpPr bwMode="auto">
                         <a:xfrm>
                           <a:off x="0" y="0"/>
-                          <a:ext cx="1200150" cy="1056904"/>
-                          <a:chOff x="0" y="0"/>
-                          <a:chExt cx="1200150" cy="857250"/>
+                          <a:ext cx="1211580" cy="1198880"/>
+                          <a:chOff x="-11875" y="-115584"/>
+                          <a:chExt cx="1212025" cy="972620"/>
                         </a:xfrm>
                       </wpg:grpSpPr>
                       <wps:wsp>
@@ -3642,8 +3000,8 @@
                         </wps:cNvSpPr>
                         <wps:spPr bwMode="auto">
                           <a:xfrm>
-                            <a:off x="142875" y="0"/>
-                            <a:ext cx="1057275" cy="857250"/>
+                            <a:off x="-11875" y="-115584"/>
+                            <a:ext cx="1212025" cy="972620"/>
                           </a:xfrm>
                           <a:prstGeom prst="rect">
                             <a:avLst/>
@@ -3669,15 +3027,13 @@
                                   <w:szCs w:val="20"/>
                                 </w:rPr>
                               </w:pPr>
-                              <w:proofErr w:type="spellStart"/>
                               <w:r>
                                 <w:rPr>
                                   <w:sz w:val="20"/>
                                   <w:szCs w:val="20"/>
                                 </w:rPr>
-                                <w:t>Discretes</w:t>
+                                <w:t>Registers</w:t>
                               </w:r>
-                              <w:proofErr w:type="spellEnd"/>
                             </w:p>
                           </w:txbxContent>
                         </wps:txbx>
@@ -3692,8 +3048,8 @@
                         </wps:cNvSpPr>
                         <wps:spPr bwMode="auto">
                           <a:xfrm>
-                            <a:off x="0" y="295275"/>
-                            <a:ext cx="1122438" cy="475276"/>
+                            <a:off x="0" y="141128"/>
+                            <a:ext cx="1122438" cy="581459"/>
                           </a:xfrm>
                           <a:prstGeom prst="rect">
                             <a:avLst/>
@@ -3719,7 +3075,6 @@
                                   <w:szCs w:val="20"/>
                                 </w:rPr>
                               </w:pPr>
-                              <w:proofErr w:type="spellStart"/>
                               <w:r>
                                 <w:rPr>
                                   <w:sz w:val="20"/>
@@ -3727,7 +3082,6 @@
                                 </w:rPr>
                                 <w:t>Read_Register</w:t>
                               </w:r>
-                              <w:proofErr w:type="spellEnd"/>
                             </w:p>
                             <w:p>
                               <w:pPr>
@@ -3764,8 +3118,8 @@
           </mc:Choice>
           <mc:Fallback>
             <w:pict>
-              <v:group id="Group 17" o:spid="_x0000_s1041" style="position:absolute;margin-left:331pt;margin-top:552.35pt;width:94.5pt;height:83.2pt;z-index:251661312" coordsize="12001,8572" o:gfxdata="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">
-                <v:shape id="Text Box 3" o:spid="_x0000_s1042" type="#_x0000_t202" style="position:absolute;left:1428;width:10573;height:8572;visibility:visible;mso-wrap-style:square;v-text-anchor:top" o:gfxdata="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" strokeweight=".5pt">
+              <v:group id="Group 17" o:spid="_x0000_s1038" style="position:absolute;margin-left:330.1pt;margin-top:460.7pt;width:95.4pt;height:94.4pt;z-index:251661312" coordorigin="-118,-1155" coordsize="12120,9726" o:gfxdata="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">
+                <v:shape id="Text Box 3" o:spid="_x0000_s1039" type="#_x0000_t202" style="position:absolute;left:-118;top:-1155;width:12119;height:9725;visibility:visible;mso-wrap-style:square;v-text-anchor:top" o:gfxdata="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" strokeweight=".5pt">
                   <v:textbox>
                     <w:txbxContent>
                       <w:p>
@@ -3775,20 +3129,18 @@
                             <w:szCs w:val="20"/>
                           </w:rPr>
                         </w:pPr>
-                        <w:proofErr w:type="spellStart"/>
                         <w:r>
                           <w:rPr>
                             <w:sz w:val="20"/>
                             <w:szCs w:val="20"/>
                           </w:rPr>
-                          <w:t>Discretes</w:t>
+                          <w:t>Registers</w:t>
                         </w:r>
-                        <w:proofErr w:type="spellEnd"/>
                       </w:p>
                     </w:txbxContent>
                   </v:textbox>
                 </v:shape>
-                <v:shape id="Text Box 2" o:spid="_x0000_s1043" type="#_x0000_t202" style="position:absolute;top:2952;width:11224;height:4753;visibility:visible;mso-wrap-style:square;v-text-anchor:top" o:gfxdata="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" strokeweight=".5pt">
+                <v:shape id="Text Box 2" o:spid="_x0000_s1040" type="#_x0000_t202" style="position:absolute;top:1411;width:11224;height:5814;visibility:visible;mso-wrap-style:square;v-text-anchor:top" o:gfxdata="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" strokeweight=".5pt">
                   <v:textbox>
                     <w:txbxContent>
                       <w:p>
@@ -3798,7 +3150,6 @@
                             <w:szCs w:val="20"/>
                           </w:rPr>
                         </w:pPr>
-                        <w:proofErr w:type="spellStart"/>
                         <w:r>
                           <w:rPr>
                             <w:sz w:val="20"/>
@@ -3806,7 +3157,6 @@
                           </w:rPr>
                           <w:t>Read_Register</w:t>
                         </w:r>
-                        <w:proofErr w:type="spellEnd"/>
                       </w:p>
                       <w:p>
                         <w:pPr>
@@ -3841,13 +3191,13 @@
               <wp:anchor distT="0" distB="0" distL="114300" distR="114300" simplePos="0" relativeHeight="251663360" behindDoc="0" locked="0" layoutInCell="1" allowOverlap="1">
                 <wp:simplePos x="0" y="0"/>
                 <wp:positionH relativeFrom="column">
-                  <wp:posOffset>4940102</wp:posOffset>
+                  <wp:posOffset>4940134</wp:posOffset>
                 </wp:positionH>
                 <wp:positionV relativeFrom="paragraph">
-                  <wp:posOffset>5399941</wp:posOffset>
+                  <wp:posOffset>4793862</wp:posOffset>
                 </wp:positionV>
-                <wp:extent cx="59410" cy="1357284"/>
-                <wp:effectExtent l="76200" t="0" r="36195" b="52705"/>
+                <wp:extent cx="45719" cy="941359"/>
+                <wp:effectExtent l="76200" t="0" r="50165" b="49530"/>
                 <wp:wrapNone/>
                 <wp:docPr id="20" name="Straight Arrow Connector 20"/>
                 <wp:cNvGraphicFramePr>
@@ -3862,7 +3212,7 @@
                       <wps:spPr bwMode="auto">
                         <a:xfrm flipH="1">
                           <a:off x="0" y="0"/>
-                          <a:ext cx="59410" cy="1357284"/>
+                          <a:ext cx="45719" cy="941359"/>
                         </a:xfrm>
                         <a:prstGeom prst="straightConnector1">
                           <a:avLst/>
@@ -3899,7 +3249,7 @@
           </mc:Choice>
           <mc:Fallback>
             <w:pict>
-              <v:shape w14:anchorId="1E2A5868" id="Straight Arrow Connector 20" o:spid="_x0000_s1026" type="#_x0000_t32" style="position:absolute;margin-left:389pt;margin-top:425.2pt;width:4.7pt;height:106.85pt;flip:x;z-index:251663360;visibility:visible;mso-wrap-style:square;mso-width-percent:0;mso-height-percent:0;mso-wrap-distance-left:9pt;mso-wrap-distance-top:0;mso-wrap-distance-right:9pt;mso-wrap-distance-bottom:0;mso-position-horizontal:absolute;mso-position-horizontal-relative:text;mso-position-vertical:absolute;mso-position-vertical-relative:text;mso-width-percent:0;mso-height-percent:0;mso-width-relative:margin;mso-height-relative:margin" o:gfxdata="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" strokeweight="2pt">
+              <v:shape w14:anchorId="0106724E" id="Straight Arrow Connector 20" o:spid="_x0000_s1026" type="#_x0000_t32" style="position:absolute;margin-left:389pt;margin-top:377.45pt;width:3.6pt;height:74.1pt;flip:x;z-index:251663360;visibility:visible;mso-wrap-style:square;mso-width-percent:0;mso-height-percent:0;mso-wrap-distance-left:9pt;mso-wrap-distance-top:0;mso-wrap-distance-right:9pt;mso-wrap-distance-bottom:0;mso-position-horizontal:absolute;mso-position-horizontal-relative:text;mso-position-vertical:absolute;mso-position-vertical-relative:text;mso-width-percent:0;mso-height-percent:0;mso-width-relative:margin;mso-height-relative:margin" o:gfxdata="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" strokeweight="2pt">
                 <v:stroke endarrow="block" joinstyle="miter"/>
               </v:shape>
             </w:pict>
@@ -3907,18 +3257,490 @@
         </mc:AlternateContent>
       </w:r>
       <w:r>
-        <w:t xml:space="preserve">The approach used to represent the design will be based on </w:t>
-      </w:r>
-      <w:proofErr w:type="spellStart"/>
-      <w:r>
-        <w:t>Booch</w:t>
-      </w:r>
-      <w:proofErr w:type="spellEnd"/>
-      <w:r>
-        <w:t xml:space="preserve"> Object Oriented Design whereby the design is split into a number of high level ‘objects’ which can be subsequently decomposed individually into one or more further objects or one or more Ada packages with minimal reference to one another. The ‘objects’ will not be implemented but are used as a device to encapsulate the design. The overall layout of the objects is as follows:</w:t>
-      </w:r>
-    </w:p>
-    <w:p>
+        <w:rPr>
+          <w:noProof/>
+        </w:rPr>
+        <mc:AlternateContent>
+          <mc:Choice Requires="wpg">
+            <w:drawing>
+              <wp:anchor distT="0" distB="0" distL="114300" distR="114300" simplePos="0" relativeHeight="251662336" behindDoc="0" locked="0" layoutInCell="1" allowOverlap="1">
+                <wp:simplePos x="0" y="0"/>
+                <wp:positionH relativeFrom="margin">
+                  <wp:posOffset>3360716</wp:posOffset>
+                </wp:positionH>
+                <wp:positionV relativeFrom="paragraph">
+                  <wp:posOffset>2727556</wp:posOffset>
+                </wp:positionV>
+                <wp:extent cx="2363189" cy="1911927"/>
+                <wp:effectExtent l="0" t="0" r="18415" b="12700"/>
+                <wp:wrapNone/>
+                <wp:docPr id="14" name="Group 14"/>
+                <wp:cNvGraphicFramePr>
+                  <a:graphicFrameLocks xmlns:a="http://schemas.openxmlformats.org/drawingml/2006/main"/>
+                </wp:cNvGraphicFramePr>
+                <a:graphic xmlns:a="http://schemas.openxmlformats.org/drawingml/2006/main">
+                  <a:graphicData uri="http://schemas.microsoft.com/office/word/2010/wordprocessingGroup">
+                    <wpg:wgp>
+                      <wpg:cNvGrpSpPr>
+                        <a:grpSpLocks/>
+                      </wpg:cNvGrpSpPr>
+                      <wpg:grpSpPr bwMode="auto">
+                        <a:xfrm>
+                          <a:off x="0" y="0"/>
+                          <a:ext cx="2363189" cy="1911927"/>
+                          <a:chOff x="752475" y="-904875"/>
+                          <a:chExt cx="2343150" cy="1571625"/>
+                        </a:xfrm>
+                      </wpg:grpSpPr>
+                      <wps:wsp>
+                        <wps:cNvPr id="15" name="Text Box 6"/>
+                        <wps:cNvSpPr txBox="1">
+                          <a:spLocks noChangeArrowheads="1"/>
+                        </wps:cNvSpPr>
+                        <wps:spPr bwMode="auto">
+                          <a:xfrm>
+                            <a:off x="895350" y="-904875"/>
+                            <a:ext cx="2200275" cy="1571625"/>
+                          </a:xfrm>
+                          <a:prstGeom prst="rect">
+                            <a:avLst/>
+                          </a:prstGeom>
+                          <a:solidFill>
+                            <a:srgbClr val="FFFFFF"/>
+                          </a:solidFill>
+                          <a:ln w="6350">
+                            <a:solidFill>
+                              <a:srgbClr val="000000"/>
+                            </a:solidFill>
+                            <a:miter lim="800000"/>
+                            <a:headEnd/>
+                            <a:tailEnd/>
+                          </a:ln>
+                        </wps:spPr>
+                        <wps:txbx>
+                          <w:txbxContent>
+                            <w:p>
+                              <w:pPr>
+                                <w:rPr>
+                                  <w:sz w:val="20"/>
+                                  <w:szCs w:val="20"/>
+                                </w:rPr>
+                              </w:pPr>
+                              <w:r>
+                                <w:rPr>
+                                  <w:sz w:val="20"/>
+                                  <w:szCs w:val="20"/>
+                                </w:rPr>
+                                <w:t>I/O_Packages</w:t>
+                              </w:r>
+                            </w:p>
+                          </w:txbxContent>
+                        </wps:txbx>
+                        <wps:bodyPr rot="0" vert="horz" wrap="square" lIns="91440" tIns="45720" rIns="91440" bIns="45720" anchor="t" anchorCtr="0" upright="1">
+                          <a:noAutofit/>
+                        </wps:bodyPr>
+                      </wps:wsp>
+                      <wps:wsp>
+                        <wps:cNvPr id="16" name="Text Box 5"/>
+                        <wps:cNvSpPr txBox="1">
+                          <a:spLocks noChangeArrowheads="1"/>
+                        </wps:cNvSpPr>
+                        <wps:spPr bwMode="auto">
+                          <a:xfrm>
+                            <a:off x="752475" y="-590549"/>
+                            <a:ext cx="2200275" cy="1057274"/>
+                          </a:xfrm>
+                          <a:prstGeom prst="rect">
+                            <a:avLst/>
+                          </a:prstGeom>
+                          <a:solidFill>
+                            <a:srgbClr val="FFFFFF"/>
+                          </a:solidFill>
+                          <a:ln w="6350">
+                            <a:solidFill>
+                              <a:srgbClr val="000000"/>
+                            </a:solidFill>
+                            <a:miter lim="800000"/>
+                            <a:headEnd/>
+                            <a:tailEnd/>
+                          </a:ln>
+                        </wps:spPr>
+                        <wps:txbx>
+                          <w:txbxContent>
+                            <w:p>
+                              <w:pPr>
+                                <w:pStyle w:val="BalloonText"/>
+                                <w:rPr>
+                                  <w:rFonts w:ascii="Arial" w:hAnsi="Arial" w:cs="Arial"/>
+                                  <w:sz w:val="20"/>
+                                  <w:szCs w:val="20"/>
+                                </w:rPr>
+                              </w:pPr>
+                              <w:r>
+                                <w:rPr>
+                                  <w:rFonts w:ascii="Arial" w:hAnsi="Arial" w:cs="Arial"/>
+                                  <w:sz w:val="20"/>
+                                  <w:szCs w:val="20"/>
+                                </w:rPr>
+                                <w:t>Get_Signal_Value</w:t>
+                              </w:r>
+                            </w:p>
+                            <w:p>
+                              <w:pPr>
+                                <w:pStyle w:val="BalloonText"/>
+                                <w:rPr>
+                                  <w:rFonts w:ascii="Arial" w:hAnsi="Arial" w:cs="Arial"/>
+                                  <w:sz w:val="20"/>
+                                  <w:szCs w:val="20"/>
+                                </w:rPr>
+                              </w:pPr>
+                              <w:r>
+                                <w:rPr>
+                                  <w:rFonts w:ascii="Arial" w:hAnsi="Arial" w:cs="Arial"/>
+                                  <w:sz w:val="20"/>
+                                  <w:szCs w:val="20"/>
+                                </w:rPr>
+                                <w:t>Get_Register_</w:t>
+                              </w:r>
+                              <w:r>
+                                <w:rPr>
+                                  <w:rFonts w:ascii="Arial" w:hAnsi="Arial" w:cs="Arial"/>
+                                  <w:sz w:val="20"/>
+                                  <w:szCs w:val="20"/>
+                                </w:rPr>
+                                <w:t>Value</w:t>
+                              </w:r>
+                            </w:p>
+                            <w:p>
+                              <w:pPr>
+                                <w:pStyle w:val="BalloonText"/>
+                                <w:rPr>
+                                  <w:rFonts w:ascii="Arial" w:hAnsi="Arial" w:cs="Arial"/>
+                                  <w:sz w:val="20"/>
+                                  <w:szCs w:val="20"/>
+                                </w:rPr>
+                              </w:pPr>
+                              <w:r>
+                                <w:rPr>
+                                  <w:rFonts w:ascii="Arial" w:hAnsi="Arial" w:cs="Arial"/>
+                                  <w:sz w:val="20"/>
+                                  <w:szCs w:val="20"/>
+                                </w:rPr>
+                                <w:t>Get_Signal_Register_Value</w:t>
+                              </w:r>
+                            </w:p>
+                            <w:p>
+                              <w:pPr>
+                                <w:pStyle w:val="BalloonText"/>
+                                <w:rPr>
+                                  <w:rFonts w:ascii="Arial" w:hAnsi="Arial" w:cs="Arial"/>
+                                  <w:sz w:val="20"/>
+                                  <w:szCs w:val="20"/>
+                                </w:rPr>
+                              </w:pPr>
+                              <w:r>
+                                <w:rPr>
+                                  <w:rFonts w:ascii="Arial" w:hAnsi="Arial" w:cs="Arial"/>
+                                  <w:sz w:val="20"/>
+                                  <w:szCs w:val="20"/>
+                                </w:rPr>
+                                <w:t>Put_Signal_Value</w:t>
+                              </w:r>
+                            </w:p>
+                            <w:p>
+                              <w:pPr>
+                                <w:pStyle w:val="BalloonText"/>
+                                <w:rPr>
+                                  <w:rFonts w:ascii="Arial" w:hAnsi="Arial" w:cs="Arial"/>
+                                  <w:sz w:val="20"/>
+                                  <w:szCs w:val="20"/>
+                                </w:rPr>
+                              </w:pPr>
+                              <w:r>
+                                <w:rPr>
+                                  <w:rFonts w:ascii="Arial" w:hAnsi="Arial" w:cs="Arial"/>
+                                  <w:sz w:val="20"/>
+                                  <w:szCs w:val="20"/>
+                                </w:rPr>
+                                <w:t>Static_Initialise</w:t>
+                              </w:r>
+                            </w:p>
+                            <w:p>
+                              <w:pPr>
+                                <w:pStyle w:val="BalloonText"/>
+                                <w:rPr>
+                                  <w:rFonts w:ascii="Arial" w:hAnsi="Arial" w:cs="Arial"/>
+                                  <w:sz w:val="20"/>
+                                  <w:szCs w:val="20"/>
+                                </w:rPr>
+                              </w:pPr>
+                              <w:r>
+                                <w:rPr>
+                                  <w:rFonts w:ascii="Arial" w:hAnsi="Arial" w:cs="Arial"/>
+                                  <w:sz w:val="20"/>
+                                  <w:szCs w:val="20"/>
+                                </w:rPr>
+                                <w:t>Read_And_Buffer_Input_</w:t>
+                              </w:r>
+                              <w:r>
+                                <w:rPr>
+                                  <w:rFonts w:ascii="Arial" w:hAnsi="Arial" w:cs="Arial"/>
+                                  <w:sz w:val="20"/>
+                                  <w:szCs w:val="20"/>
+                                </w:rPr>
+                                <w:t>Signals</w:t>
+                              </w:r>
+                            </w:p>
+                            <w:p>
+                              <w:pPr>
+                                <w:pStyle w:val="BalloonText"/>
+                                <w:rPr>
+                                  <w:rFonts w:ascii="Arial" w:hAnsi="Arial" w:cs="Arial"/>
+                                  <w:sz w:val="20"/>
+                                  <w:szCs w:val="20"/>
+                                </w:rPr>
+                              </w:pPr>
+                              <w:r>
+                                <w:rPr>
+                                  <w:rFonts w:ascii="Arial" w:hAnsi="Arial" w:cs="Arial"/>
+                                  <w:sz w:val="20"/>
+                                  <w:szCs w:val="20"/>
+                                </w:rPr>
+                                <w:t>GPIO_Read</w:t>
+                              </w:r>
+                            </w:p>
+                            <w:p>
+                              <w:pPr>
+                                <w:pStyle w:val="BalloonText"/>
+                                <w:rPr>
+                                  <w:rFonts w:ascii="Arial" w:hAnsi="Arial" w:cs="Arial"/>
+                                  <w:sz w:val="20"/>
+                                  <w:szCs w:val="20"/>
+                                </w:rPr>
+                              </w:pPr>
+                              <w:r>
+                                <w:rPr>
+                                  <w:rFonts w:ascii="Arial" w:hAnsi="Arial" w:cs="Arial"/>
+                                  <w:sz w:val="20"/>
+                                  <w:szCs w:val="20"/>
+                                </w:rPr>
+                                <w:t>GPIO_Write</w:t>
+                              </w:r>
+                            </w:p>
+                          </w:txbxContent>
+                        </wps:txbx>
+                        <wps:bodyPr rot="0" vert="horz" wrap="square" lIns="91440" tIns="45720" rIns="91440" bIns="45720" anchor="t" anchorCtr="0" upright="1">
+                          <a:noAutofit/>
+                        </wps:bodyPr>
+                      </wps:wsp>
+                    </wpg:wgp>
+                  </a:graphicData>
+                </a:graphic>
+                <wp14:sizeRelH relativeFrom="margin">
+                  <wp14:pctWidth>0</wp14:pctWidth>
+                </wp14:sizeRelH>
+                <wp14:sizeRelV relativeFrom="margin">
+                  <wp14:pctHeight>0</wp14:pctHeight>
+                </wp14:sizeRelV>
+              </wp:anchor>
+            </w:drawing>
+          </mc:Choice>
+          <mc:Fallback>
+            <w:pict>
+              <v:group id="Group 14" o:spid="_x0000_s1041" style="position:absolute;margin-left:264.6pt;margin-top:214.75pt;width:186.1pt;height:150.55pt;z-index:251662336;mso-position-horizontal-relative:margin;mso-width-relative:margin;mso-height-relative:margin" coordorigin="7524,-9048" coordsize="23431,15716" o:gfxdata="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">
+                <v:shape id="Text Box 6" o:spid="_x0000_s1042" type="#_x0000_t202" style="position:absolute;left:8953;top:-9048;width:22003;height:15715;visibility:visible;mso-wrap-style:square;v-text-anchor:top" o:gfxdata="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" strokeweight=".5pt">
+                  <v:textbox>
+                    <w:txbxContent>
+                      <w:p>
+                        <w:pPr>
+                          <w:rPr>
+                            <w:sz w:val="20"/>
+                            <w:szCs w:val="20"/>
+                          </w:rPr>
+                        </w:pPr>
+                        <w:r>
+                          <w:rPr>
+                            <w:sz w:val="20"/>
+                            <w:szCs w:val="20"/>
+                          </w:rPr>
+                          <w:t>I/O_Packages</w:t>
+                        </w:r>
+                      </w:p>
+                    </w:txbxContent>
+                  </v:textbox>
+                </v:shape>
+                <v:shape id="Text Box 5" o:spid="_x0000_s1043" type="#_x0000_t202" style="position:absolute;left:7524;top:-5905;width:22003;height:10572;visibility:visible;mso-wrap-style:square;v-text-anchor:top" o:gfxdata="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" strokeweight=".5pt">
+                  <v:textbox>
+                    <w:txbxContent>
+                      <w:p>
+                        <w:pPr>
+                          <w:pStyle w:val="BalloonText"/>
+                          <w:rPr>
+                            <w:rFonts w:ascii="Arial" w:hAnsi="Arial" w:cs="Arial"/>
+                            <w:sz w:val="20"/>
+                            <w:szCs w:val="20"/>
+                          </w:rPr>
+                        </w:pPr>
+                        <w:r>
+                          <w:rPr>
+                            <w:rFonts w:ascii="Arial" w:hAnsi="Arial" w:cs="Arial"/>
+                            <w:sz w:val="20"/>
+                            <w:szCs w:val="20"/>
+                          </w:rPr>
+                          <w:t>Get_Signal_Value</w:t>
+                        </w:r>
+                      </w:p>
+                      <w:p>
+                        <w:pPr>
+                          <w:pStyle w:val="BalloonText"/>
+                          <w:rPr>
+                            <w:rFonts w:ascii="Arial" w:hAnsi="Arial" w:cs="Arial"/>
+                            <w:sz w:val="20"/>
+                            <w:szCs w:val="20"/>
+                          </w:rPr>
+                        </w:pPr>
+                        <w:r>
+                          <w:rPr>
+                            <w:rFonts w:ascii="Arial" w:hAnsi="Arial" w:cs="Arial"/>
+                            <w:sz w:val="20"/>
+                            <w:szCs w:val="20"/>
+                          </w:rPr>
+                          <w:t>Get_Register_</w:t>
+                        </w:r>
+                        <w:r>
+                          <w:rPr>
+                            <w:rFonts w:ascii="Arial" w:hAnsi="Arial" w:cs="Arial"/>
+                            <w:sz w:val="20"/>
+                            <w:szCs w:val="20"/>
+                          </w:rPr>
+                          <w:t>Value</w:t>
+                        </w:r>
+                      </w:p>
+                      <w:p>
+                        <w:pPr>
+                          <w:pStyle w:val="BalloonText"/>
+                          <w:rPr>
+                            <w:rFonts w:ascii="Arial" w:hAnsi="Arial" w:cs="Arial"/>
+                            <w:sz w:val="20"/>
+                            <w:szCs w:val="20"/>
+                          </w:rPr>
+                        </w:pPr>
+                        <w:r>
+                          <w:rPr>
+                            <w:rFonts w:ascii="Arial" w:hAnsi="Arial" w:cs="Arial"/>
+                            <w:sz w:val="20"/>
+                            <w:szCs w:val="20"/>
+                          </w:rPr>
+                          <w:t>Get_Signal_Register_Value</w:t>
+                        </w:r>
+                      </w:p>
+                      <w:p>
+                        <w:pPr>
+                          <w:pStyle w:val="BalloonText"/>
+                          <w:rPr>
+                            <w:rFonts w:ascii="Arial" w:hAnsi="Arial" w:cs="Arial"/>
+                            <w:sz w:val="20"/>
+                            <w:szCs w:val="20"/>
+                          </w:rPr>
+                        </w:pPr>
+                        <w:r>
+                          <w:rPr>
+                            <w:rFonts w:ascii="Arial" w:hAnsi="Arial" w:cs="Arial"/>
+                            <w:sz w:val="20"/>
+                            <w:szCs w:val="20"/>
+                          </w:rPr>
+                          <w:t>Put_Signal_Value</w:t>
+                        </w:r>
+                      </w:p>
+                      <w:p>
+                        <w:pPr>
+                          <w:pStyle w:val="BalloonText"/>
+                          <w:rPr>
+                            <w:rFonts w:ascii="Arial" w:hAnsi="Arial" w:cs="Arial"/>
+                            <w:sz w:val="20"/>
+                            <w:szCs w:val="20"/>
+                          </w:rPr>
+                        </w:pPr>
+                        <w:r>
+                          <w:rPr>
+                            <w:rFonts w:ascii="Arial" w:hAnsi="Arial" w:cs="Arial"/>
+                            <w:sz w:val="20"/>
+                            <w:szCs w:val="20"/>
+                          </w:rPr>
+                          <w:t>Static_Initialise</w:t>
+                        </w:r>
+                      </w:p>
+                      <w:p>
+                        <w:pPr>
+                          <w:pStyle w:val="BalloonText"/>
+                          <w:rPr>
+                            <w:rFonts w:ascii="Arial" w:hAnsi="Arial" w:cs="Arial"/>
+                            <w:sz w:val="20"/>
+                            <w:szCs w:val="20"/>
+                          </w:rPr>
+                        </w:pPr>
+                        <w:r>
+                          <w:rPr>
+                            <w:rFonts w:ascii="Arial" w:hAnsi="Arial" w:cs="Arial"/>
+                            <w:sz w:val="20"/>
+                            <w:szCs w:val="20"/>
+                          </w:rPr>
+                          <w:t>Read_And_Buffer_Input_</w:t>
+                        </w:r>
+                        <w:r>
+                          <w:rPr>
+                            <w:rFonts w:ascii="Arial" w:hAnsi="Arial" w:cs="Arial"/>
+                            <w:sz w:val="20"/>
+                            <w:szCs w:val="20"/>
+                          </w:rPr>
+                          <w:t>Signals</w:t>
+                        </w:r>
+                      </w:p>
+                      <w:p>
+                        <w:pPr>
+                          <w:pStyle w:val="BalloonText"/>
+                          <w:rPr>
+                            <w:rFonts w:ascii="Arial" w:hAnsi="Arial" w:cs="Arial"/>
+                            <w:sz w:val="20"/>
+                            <w:szCs w:val="20"/>
+                          </w:rPr>
+                        </w:pPr>
+                        <w:r>
+                          <w:rPr>
+                            <w:rFonts w:ascii="Arial" w:hAnsi="Arial" w:cs="Arial"/>
+                            <w:sz w:val="20"/>
+                            <w:szCs w:val="20"/>
+                          </w:rPr>
+                          <w:t>GPIO_Read</w:t>
+                        </w:r>
+                      </w:p>
+                      <w:p>
+                        <w:pPr>
+                          <w:pStyle w:val="BalloonText"/>
+                          <w:rPr>
+                            <w:rFonts w:ascii="Arial" w:hAnsi="Arial" w:cs="Arial"/>
+                            <w:sz w:val="20"/>
+                            <w:szCs w:val="20"/>
+                          </w:rPr>
+                        </w:pPr>
+                        <w:r>
+                          <w:rPr>
+                            <w:rFonts w:ascii="Arial" w:hAnsi="Arial" w:cs="Arial"/>
+                            <w:sz w:val="20"/>
+                            <w:szCs w:val="20"/>
+                          </w:rPr>
+                          <w:t>GPIO_Write</w:t>
+                        </w:r>
+                      </w:p>
+                    </w:txbxContent>
+                  </v:textbox>
+                </v:shape>
+                <w10:wrap anchorx="margin"/>
+              </v:group>
+            </w:pict>
+          </mc:Fallback>
+        </mc:AlternateContent>
+      </w:r>
       <w:r>
         <w:rPr>
           <w:noProof/>
@@ -4002,18 +3824,178 @@
       </w:pPr>
       <w:r>
         <w:lastRenderedPageBreak/>
-        <w:t>2.4 Objects</w:t>
+        <w:t>2.</w:t>
+      </w:r>
+      <w:r>
+        <w:t>3</w:t>
+      </w:r>
+      <w:r>
+        <w:t xml:space="preserve"> Object</w:t>
+      </w:r>
+      <w:r>
+        <w:t xml:space="preserve"> Descriptions</w:t>
       </w:r>
     </w:p>
     <w:p/>
     <w:p>
       <w:pPr>
+        <w:pStyle w:val="Heading3"/>
+      </w:pPr>
+      <w:r>
+        <w:t>2.3.1 ADLAS Schedulers</w:t>
+      </w:r>
+    </w:p>
+    <w:p>
+      <w:r>
+        <w:t>This object provides the BIT controller packages. There will be a scheduler package for each of Phase Test Packages.</w:t>
+      </w:r>
+      <w:r>
+        <w:t xml:space="preserve"> </w:t>
+      </w:r>
+      <w:r>
+        <w:t xml:space="preserve">The </w:t>
+      </w:r>
+      <w:r>
+        <w:t>Scheduler packages will arrange the timing and execution of the procedures located in the phase packages.</w:t>
+      </w:r>
+    </w:p>
+    <w:p>
+      <w:pPr>
+        <w:pStyle w:val="Heading3"/>
+      </w:pPr>
+      <w:r>
+        <w:t>2.3.2 ADLAS Tests</w:t>
+      </w:r>
+    </w:p>
+    <w:p>
+      <w:r>
+        <w:t xml:space="preserve">This object provides </w:t>
+      </w:r>
+      <w:r>
+        <w:t xml:space="preserve">the tests that run on the algorithm set by the higher level procedures that are called by the Scheduler, </w:t>
+      </w:r>
+      <w:r>
+        <w:t>the phases will contain tests that are also common to other phases.</w:t>
+      </w:r>
+    </w:p>
+    <w:p>
+      <w:pPr>
+        <w:pStyle w:val="Heading3"/>
+      </w:pPr>
+      <w:r>
+        <w:t>2.3.3 External_Packages</w:t>
+      </w:r>
+    </w:p>
+    <w:p>
+      <w:r>
+        <w:t>This object contains many external packages that have been included from previous ADLAS designs.</w:t>
+      </w:r>
+    </w:p>
+    <w:p>
+      <w:pPr>
+        <w:pStyle w:val="Heading3"/>
+      </w:pPr>
+      <w:r>
+        <w:t>2.3.4 I/O_Packages</w:t>
+      </w:r>
+    </w:p>
+    <w:p>
+      <w:r>
+        <w:t>This object provides types, data and procedures</w:t>
+      </w:r>
+      <w:r>
+        <w:t xml:space="preserve"> to allow ADLAS_Tests to process the data and I/O on the processor</w:t>
+      </w:r>
+      <w:r>
+        <w:t>.</w:t>
+      </w:r>
+      <w:r>
+        <w:t xml:space="preserve"> This package will create copies of </w:t>
+      </w:r>
+      <w:r>
+        <w:t>the registers then also store them before starting through the phases.</w:t>
+      </w:r>
+    </w:p>
+    <w:p>
+      <w:pPr>
+        <w:pStyle w:val="Heading3"/>
+      </w:pPr>
+      <w:r>
+        <w:t>2.3.</w:t>
+      </w:r>
+      <w:r>
+        <w:t>5</w:t>
+      </w:r>
+      <w:r>
+        <w:t xml:space="preserve"> </w:t>
+      </w:r>
+      <w:r>
+        <w:t>Failure</w:t>
+      </w:r>
+      <w:r>
+        <w:t>s</w:t>
+      </w:r>
+    </w:p>
+    <w:p>
+      <w:r>
+        <w:t xml:space="preserve">This object provides types, data and procedures to </w:t>
+      </w:r>
+      <w:r>
+        <w:t>record and monitor failures that occur on the ADLAS system.</w:t>
+      </w:r>
+    </w:p>
+    <w:p>
+      <w:pPr>
+        <w:pStyle w:val="Heading3"/>
+      </w:pPr>
+      <w:r>
+        <w:t xml:space="preserve">2.3.5 </w:t>
+      </w:r>
+      <w:r>
+        <w:t>Registers</w:t>
+      </w:r>
+    </w:p>
+    <w:p>
+      <w:r>
+        <w:t>This object provides an interface to the hardware registers and allows the register values to be read or written.</w:t>
+      </w:r>
+    </w:p>
+    <w:p>
+      <w:pPr>
+        <w:rPr>
+          <w:rFonts w:ascii="Cambria" w:eastAsiaTheme="majorEastAsia" w:hAnsi="Cambria" w:cstheme="majorBidi"/>
+          <w:b/>
+          <w:color w:val="0D0D0D" w:themeColor="text1" w:themeTint="F2"/>
+          <w:sz w:val="32"/>
+          <w:szCs w:val="32"/>
+          <w:u w:val="single"/>
+        </w:rPr>
+      </w:pPr>
+      <w:r>
+        <w:br w:type="page"/>
+      </w:r>
+    </w:p>
+    <w:p>
+      <w:pPr>
         <w:pStyle w:val="Heading1"/>
       </w:pPr>
       <w:r>
-        <w:t>3 Software Requirements</w:t>
+        <w:lastRenderedPageBreak/>
+        <w:t xml:space="preserve">3 </w:t>
+      </w:r>
+      <w:r>
+        <w:t>Objects</w:t>
       </w:r>
     </w:p>
+    <w:p>
+      <w:pPr>
+        <w:pStyle w:val="Heading2"/>
+      </w:pPr>
+      <w:r>
+        <w:t>3.1 ADLAS Schedulers</w:t>
+      </w:r>
+    </w:p>
+    <w:p/>
     <w:p>
       <w:pPr>
         <w:rPr>
@@ -4190,7 +4172,7 @@
               <w:bCs/>
               <w:noProof/>
             </w:rPr>
-            <w:t>3</w:t>
+            <w:t>6</w:t>
           </w:r>
           <w:r>
             <w:rPr>
@@ -4784,7 +4766,7 @@
     <w:link w:val="Heading1Char"/>
     <w:uiPriority w:val="9"/>
     <w:qFormat/>
-    <w:rsid w:val="00685929"/>
+    <w:rsid w:val="00404546"/>
     <w:pPr>
       <w:keepNext/>
       <w:keepLines/>
@@ -4794,9 +4776,11 @@
     </w:pPr>
     <w:rPr>
       <w:rFonts w:ascii="Cambria" w:eastAsiaTheme="majorEastAsia" w:hAnsi="Cambria" w:cstheme="majorBidi"/>
+      <w:b/>
       <w:color w:val="0D0D0D" w:themeColor="text1" w:themeTint="F2"/>
       <w:sz w:val="32"/>
       <w:szCs w:val="32"/>
+      <w:u w:val="single"/>
     </w:rPr>
   </w:style>
   <w:style w:type="paragraph" w:styleId="Heading2">
@@ -4830,7 +4814,7 @@
     <w:uiPriority w:val="9"/>
     <w:unhideWhenUsed/>
     <w:qFormat/>
-    <w:rsid w:val="00923CDD"/>
+    <w:rsid w:val="008B440D"/>
     <w:pPr>
       <w:keepNext/>
       <w:keepLines/>
@@ -4839,6 +4823,7 @@
     </w:pPr>
     <w:rPr>
       <w:rFonts w:eastAsiaTheme="majorEastAsia" w:cstheme="majorBidi"/>
+      <w:b/>
       <w:color w:val="0D0D0D" w:themeColor="text1" w:themeTint="F2"/>
       <w:szCs w:val="24"/>
     </w:rPr>
@@ -4944,12 +4929,14 @@
     <w:basedOn w:val="DefaultParagraphFont"/>
     <w:link w:val="Heading1"/>
     <w:uiPriority w:val="9"/>
-    <w:rsid w:val="00685929"/>
+    <w:rsid w:val="00404546"/>
     <w:rPr>
       <w:rFonts w:ascii="Cambria" w:eastAsiaTheme="majorEastAsia" w:hAnsi="Cambria" w:cstheme="majorBidi"/>
+      <w:b/>
       <w:color w:val="0D0D0D" w:themeColor="text1" w:themeTint="F2"/>
       <w:sz w:val="32"/>
       <w:szCs w:val="32"/>
+      <w:u w:val="single"/>
     </w:rPr>
   </w:style>
   <w:style w:type="character" w:customStyle="1" w:styleId="Heading2Char">
@@ -5353,9 +5340,10 @@
     <w:basedOn w:val="DefaultParagraphFont"/>
     <w:link w:val="Heading3"/>
     <w:uiPriority w:val="9"/>
-    <w:rsid w:val="00923CDD"/>
+    <w:rsid w:val="008B440D"/>
     <w:rPr>
       <w:rFonts w:eastAsiaTheme="majorEastAsia" w:cstheme="majorBidi"/>
+      <w:b/>
       <w:color w:val="0D0D0D" w:themeColor="text1" w:themeTint="F2"/>
       <w:szCs w:val="24"/>
     </w:rPr>
@@ -5598,6 +5586,7 @@
     <w:rsid w:val="002626F3"/>
     <w:rsid w:val="003B597C"/>
     <w:rsid w:val="007125CA"/>
+    <w:rsid w:val="00714410"/>
     <w:rsid w:val="008545CE"/>
     <w:rsid w:val="00BE26B4"/>
     <w:rsid w:val="00CB0E7E"/>
@@ -6345,7 +6334,7 @@
 </file>
 
 <file path=customXml/itemProps1.xml><?xml version="1.0" encoding="utf-8"?>
-<ds:datastoreItem xmlns:ds="http://schemas.openxmlformats.org/officeDocument/2006/customXml" ds:itemID="{16561517-0E6B-46FE-A80F-F96DCD4A2141}">
+<ds:datastoreItem xmlns:ds="http://schemas.openxmlformats.org/officeDocument/2006/customXml" ds:itemID="{EC2CB51E-F69D-4BF2-BCEF-D425ACA10979}">
   <ds:schemaRefs>
     <ds:schemaRef ds:uri="http://schemas.openxmlformats.org/officeDocument/2006/bibliography"/>
   </ds:schemaRefs>

</xml_diff>